<commit_message>
Typos (Bush did 9/11)
</commit_message>
<xml_diff>
--- a/communication-and-feedback.docx
+++ b/communication-and-feedback.docx
@@ -971,7 +971,7 @@
         <w:rPr>
           <w:rtl w:val="0"/>
         </w:rPr>
-        <w:t xml:space="preserve">this is extremely useful as eliminates </w:t>
+        <w:t xml:space="preserve">this is extremely useful as it eliminates </w:t>
       </w:r>
       <w:r>
         <w:rPr>
@@ -1307,7 +1307,7 @@
         <w:rPr>
           <w:rtl w:val="0"/>
         </w:rPr>
-        <w:t xml:space="preserve">s code in a GitHub repository means that code changes, iterations, big fixes and issues are all self-contained and searchable. </w:t>
+        <w:t xml:space="preserve">s code in a GitHub repository means that code changes, iterations, bug fixes and issues are all self-contained and searchable. </w:t>
       </w:r>
     </w:p>
     <w:p>

</xml_diff>